<commit_message>
updated Code Signing elaboration document to include recommended segregation when using a dedicated signing server
</commit_message>
<xml_diff>
--- a/source/reference_documents/elaboration_documents/Code Signing/Code Signing.docx
+++ b/source/reference_documents/elaboration_documents/Code Signing/Code Signing.docx
@@ -26,7 +26,7 @@
         <w:t xml:space="preserve">Version </w:t>
       </w:r>
       <w:r>
-        <w:t>3</w:t>
+        <w:t>4</w:t>
       </w:r>
     </w:p>
     <w:p>
@@ -46,7 +46,7 @@
         <w:rPr>
           <w:noProof/>
         </w:rPr>
-        <w:t>2/18/22 8:17 AM</w:t>
+        <w:t>5/25/22 7:53 AM</w:t>
       </w:r>
       <w:r>
         <w:fldChar w:fldCharType="end"/>
@@ -420,13 +420,67 @@
     </w:p>
     <w:p>
       <w:pPr>
+        <w:spacing w:after="240"/>
+      </w:pPr>
+      <w:bookmarkStart w:id="4" w:name="_ka2wojif16d2" w:colFirst="0" w:colLast="0"/>
+      <w:bookmarkEnd w:id="4"/>
+      <w:r>
+        <w:t>If a dedicated signing server is employed, the following segregation is recommended:</w:t>
+      </w:r>
+    </w:p>
+    <w:p>
+      <w:pPr>
         <w:rPr>
           <w:sz w:val="40"/>
           <w:szCs w:val="40"/>
         </w:rPr>
       </w:pPr>
-      <w:bookmarkStart w:id="4" w:name="_ka2wojif16d2" w:colFirst="0" w:colLast="0"/>
-      <w:bookmarkEnd w:id="4"/>
+      <w:r>
+        <w:rPr>
+          <w:noProof/>
+        </w:rPr>
+        <w:drawing>
+          <wp:inline distT="0" distB="0" distL="0" distR="0" wp14:anchorId="5872167B" wp14:editId="1F0D5E3A">
+            <wp:extent cx="5943600" cy="1990090"/>
+            <wp:effectExtent l="0" t="0" r="0" b="3810"/>
+            <wp:docPr id="1" name="Picture 1" descr="Graphical user interface&#10;&#10;Description automatically generated"/>
+            <wp:cNvGraphicFramePr>
+              <a:graphicFrameLocks xmlns:a="http://schemas.openxmlformats.org/drawingml/2006/main" noChangeAspect="1"/>
+            </wp:cNvGraphicFramePr>
+            <a:graphic xmlns:a="http://schemas.openxmlformats.org/drawingml/2006/main">
+              <a:graphicData uri="http://schemas.openxmlformats.org/drawingml/2006/picture">
+                <pic:pic xmlns:pic="http://schemas.openxmlformats.org/drawingml/2006/picture">
+                  <pic:nvPicPr>
+                    <pic:cNvPr id="1" name="Picture 1" descr="Graphical user interface&#10;&#10;Description automatically generated"/>
+                    <pic:cNvPicPr/>
+                  </pic:nvPicPr>
+                  <pic:blipFill>
+                    <a:blip r:embed="rId10" cstate="print">
+                      <a:extLst>
+                        <a:ext uri="{28A0092B-C50C-407E-A947-70E740481C1C}">
+                          <a14:useLocalDpi xmlns:a14="http://schemas.microsoft.com/office/drawing/2010/main" val="0"/>
+                        </a:ext>
+                      </a:extLst>
+                    </a:blip>
+                    <a:stretch>
+                      <a:fillRect/>
+                    </a:stretch>
+                  </pic:blipFill>
+                  <pic:spPr>
+                    <a:xfrm>
+                      <a:off x="0" y="0"/>
+                      <a:ext cx="5943600" cy="1990090"/>
+                    </a:xfrm>
+                    <a:prstGeom prst="rect">
+                      <a:avLst/>
+                    </a:prstGeom>
+                  </pic:spPr>
+                </pic:pic>
+              </a:graphicData>
+            </a:graphic>
+          </wp:inline>
+        </w:drawing>
+      </w:r>
       <w:r>
         <w:br w:type="page"/>
       </w:r>
@@ -671,7 +725,7 @@
                     <pic:cNvPicPr/>
                   </pic:nvPicPr>
                   <pic:blipFill>
-                    <a:blip r:embed="rId10">
+                    <a:blip r:embed="rId11">
                       <a:extLst>
                         <a:ext uri="{28A0092B-C50C-407E-A947-70E740481C1C}">
                           <a14:useLocalDpi xmlns:a14="http://schemas.microsoft.com/office/drawing/2010/main" val="0"/>
@@ -1002,7 +1056,7 @@
                     <pic:cNvPicPr/>
                   </pic:nvPicPr>
                   <pic:blipFill>
-                    <a:blip r:embed="rId11">
+                    <a:blip r:embed="rId12">
                       <a:extLst>
                         <a:ext uri="{28A0092B-C50C-407E-A947-70E740481C1C}">
                           <a14:useLocalDpi xmlns:a14="http://schemas.microsoft.com/office/drawing/2010/main" val="0"/>
@@ -1422,7 +1476,7 @@
                     <pic:cNvPicPr/>
                   </pic:nvPicPr>
                   <pic:blipFill>
-                    <a:blip r:embed="rId12">
+                    <a:blip r:embed="rId13">
                       <a:extLst>
                         <a:ext uri="{28A0092B-C50C-407E-A947-70E740481C1C}">
                           <a14:useLocalDpi xmlns:a14="http://schemas.microsoft.com/office/drawing/2010/main" val="0"/>
@@ -1790,7 +1844,7 @@
                     <pic:cNvPicPr/>
                   </pic:nvPicPr>
                   <pic:blipFill>
-                    <a:blip r:embed="rId13">
+                    <a:blip r:embed="rId14">
                       <a:extLst>
                         <a:ext uri="{28A0092B-C50C-407E-A947-70E740481C1C}">
                           <a14:useLocalDpi xmlns:a14="http://schemas.microsoft.com/office/drawing/2010/main" val="0"/>
@@ -2144,7 +2198,7 @@
                     <pic:cNvPicPr/>
                   </pic:nvPicPr>
                   <pic:blipFill>
-                    <a:blip r:embed="rId14">
+                    <a:blip r:embed="rId15">
                       <a:extLst>
                         <a:ext uri="{28A0092B-C50C-407E-A947-70E740481C1C}">
                           <a14:useLocalDpi xmlns:a14="http://schemas.microsoft.com/office/drawing/2010/main" val="0"/>
@@ -2570,7 +2624,7 @@
                     <pic:cNvPicPr/>
                   </pic:nvPicPr>
                   <pic:blipFill>
-                    <a:blip r:embed="rId15">
+                    <a:blip r:embed="rId16">
                       <a:extLst>
                         <a:ext uri="{28A0092B-C50C-407E-A947-70E740481C1C}">
                           <a14:useLocalDpi xmlns:a14="http://schemas.microsoft.com/office/drawing/2010/main" val="0"/>
@@ -2988,7 +3042,7 @@
                     <pic:cNvPicPr/>
                   </pic:nvPicPr>
                   <pic:blipFill>
-                    <a:blip r:embed="rId16">
+                    <a:blip r:embed="rId17">
                       <a:extLst>
                         <a:ext uri="{28A0092B-C50C-407E-A947-70E740481C1C}">
                           <a14:useLocalDpi xmlns:a14="http://schemas.microsoft.com/office/drawing/2010/main" val="0"/>
@@ -3293,7 +3347,7 @@
                     <pic:cNvPicPr/>
                   </pic:nvPicPr>
                   <pic:blipFill>
-                    <a:blip r:embed="rId17">
+                    <a:blip r:embed="rId18">
                       <a:extLst>
                         <a:ext uri="{28A0092B-C50C-407E-A947-70E740481C1C}">
                           <a14:useLocalDpi xmlns:a14="http://schemas.microsoft.com/office/drawing/2010/main" val="0"/>
@@ -3608,7 +3662,7 @@
                     <pic:cNvPicPr/>
                   </pic:nvPicPr>
                   <pic:blipFill>
-                    <a:blip r:embed="rId18">
+                    <a:blip r:embed="rId19">
                       <a:extLst>
                         <a:ext uri="{28A0092B-C50C-407E-A947-70E740481C1C}">
                           <a14:useLocalDpi xmlns:a14="http://schemas.microsoft.com/office/drawing/2010/main" val="0"/>
@@ -3918,7 +3972,7 @@
                     <pic:cNvPicPr/>
                   </pic:nvPicPr>
                   <pic:blipFill>
-                    <a:blip r:embed="rId19">
+                    <a:blip r:embed="rId20">
                       <a:extLst>
                         <a:ext uri="{28A0092B-C50C-407E-A947-70E740481C1C}">
                           <a14:useLocalDpi xmlns:a14="http://schemas.microsoft.com/office/drawing/2010/main" val="0"/>
@@ -4216,7 +4270,7 @@
                     <pic:cNvPicPr/>
                   </pic:nvPicPr>
                   <pic:blipFill>
-                    <a:blip r:embed="rId20">
+                    <a:blip r:embed="rId21">
                       <a:extLst>
                         <a:ext uri="{28A0092B-C50C-407E-A947-70E740481C1C}">
                           <a14:useLocalDpi xmlns:a14="http://schemas.microsoft.com/office/drawing/2010/main" val="0"/>
@@ -4369,7 +4423,7 @@
         </w:rPr>
         <w:br/>
       </w:r>
-      <w:hyperlink r:id="rId21" w:history="1">
+      <w:hyperlink r:id="rId22" w:history="1">
         <w:r>
           <w:rPr>
             <w:rStyle w:val="Hyperlink"/>
@@ -4410,7 +4464,7 @@
         </w:rPr>
         <w:br/>
       </w:r>
-      <w:hyperlink r:id="rId22" w:history="1">
+      <w:hyperlink r:id="rId23" w:history="1">
         <w:r>
           <w:rPr>
             <w:rStyle w:val="Hyperlink"/>
@@ -4451,7 +4505,7 @@
         </w:rPr>
         <w:br/>
       </w:r>
-      <w:hyperlink r:id="rId23" w:history="1">
+      <w:hyperlink r:id="rId24" w:history="1">
         <w:r>
           <w:rPr>
             <w:rStyle w:val="Hyperlink"/>
@@ -4546,8 +4600,8 @@
     <w:p/>
     <w:p/>
     <w:sectPr>
-      <w:footerReference w:type="even" r:id="rId24"/>
-      <w:footerReference w:type="default" r:id="rId25"/>
+      <w:footerReference w:type="even" r:id="rId25"/>
+      <w:footerReference w:type="default" r:id="rId26"/>
       <w:pgSz w:w="12240" w:h="15840"/>
       <w:pgMar w:top="1440" w:right="1440" w:bottom="1440" w:left="1440" w:header="720" w:footer="720" w:gutter="0"/>
       <w:pgNumType w:start="1"/>

</xml_diff>

<commit_message>
updated Code Signing elaboration document to correct a phrasing error / add page numbers
</commit_message>
<xml_diff>
--- a/source/reference_documents/elaboration_documents/Code Signing/Code Signing.docx
+++ b/source/reference_documents/elaboration_documents/Code Signing/Code Signing.docx
@@ -1,6 +1,6 @@
 
 <file path=word/document.xml><?xml version="1.0" encoding="utf-8"?>
-<w:document xmlns:wpc="http://schemas.microsoft.com/office/word/2010/wordprocessingCanvas" xmlns:cx="http://schemas.microsoft.com/office/drawing/2014/chartex" xmlns:cx1="http://schemas.microsoft.com/office/drawing/2015/9/8/chartex" xmlns:cx2="http://schemas.microsoft.com/office/drawing/2015/10/21/chartex" xmlns:cx3="http://schemas.microsoft.com/office/drawing/2016/5/9/chartex" xmlns:cx4="http://schemas.microsoft.com/office/drawing/2016/5/10/chartex" xmlns:cx5="http://schemas.microsoft.com/office/drawing/2016/5/11/chartex" xmlns:cx6="http://schemas.microsoft.com/office/drawing/2016/5/12/chartex" xmlns:cx7="http://schemas.microsoft.com/office/drawing/2016/5/13/chartex" xmlns:cx8="http://schemas.microsoft.com/office/drawing/2016/5/14/chartex" xmlns:mc="http://schemas.openxmlformats.org/markup-compatibility/2006" xmlns:aink="http://schemas.microsoft.com/office/drawing/2016/ink" xmlns:am3d="http://schemas.microsoft.com/office/drawing/2017/model3d" xmlns:o="urn:schemas-microsoft-com:office:office" xmlns:r="http://schemas.openxmlformats.org/officeDocument/2006/relationships" xmlns:m="http://schemas.openxmlformats.org/officeDocument/2006/math" xmlns:v="urn:schemas-microsoft-com:vml" xmlns:wp14="http://schemas.microsoft.com/office/word/2010/wordprocessingDrawing" xmlns:wp="http://schemas.openxmlformats.org/drawingml/2006/wordprocessingDrawing" xmlns:w10="urn:schemas-microsoft-com:office:word" xmlns:w="http://schemas.openxmlformats.org/wordprocessingml/2006/main" xmlns:w14="http://schemas.microsoft.com/office/word/2010/wordml" xmlns:w15="http://schemas.microsoft.com/office/word/2012/wordml" xmlns:w16cex="http://schemas.microsoft.com/office/word/2018/wordml/cex" xmlns:w16cid="http://schemas.microsoft.com/office/word/2016/wordml/cid" xmlns:w16="http://schemas.microsoft.com/office/word/2018/wordml" xmlns:w16se="http://schemas.microsoft.com/office/word/2015/wordml/symex" xmlns:wpg="http://schemas.microsoft.com/office/word/2010/wordprocessingGroup" xmlns:wpi="http://schemas.microsoft.com/office/word/2010/wordprocessingInk" xmlns:wne="http://schemas.microsoft.com/office/word/2006/wordml" xmlns:wps="http://schemas.microsoft.com/office/word/2010/wordprocessingShape" mc:Ignorable="w14 w15 w16se w16cid w16 w16cex wp14">
+<w:document xmlns:wpc="http://schemas.microsoft.com/office/word/2010/wordprocessingCanvas" xmlns:cx="http://schemas.microsoft.com/office/drawing/2014/chartex" xmlns:cx1="http://schemas.microsoft.com/office/drawing/2015/9/8/chartex" xmlns:cx2="http://schemas.microsoft.com/office/drawing/2015/10/21/chartex" xmlns:cx3="http://schemas.microsoft.com/office/drawing/2016/5/9/chartex" xmlns:cx4="http://schemas.microsoft.com/office/drawing/2016/5/10/chartex" xmlns:cx5="http://schemas.microsoft.com/office/drawing/2016/5/11/chartex" xmlns:cx6="http://schemas.microsoft.com/office/drawing/2016/5/12/chartex" xmlns:cx7="http://schemas.microsoft.com/office/drawing/2016/5/13/chartex" xmlns:cx8="http://schemas.microsoft.com/office/drawing/2016/5/14/chartex" xmlns:mc="http://schemas.openxmlformats.org/markup-compatibility/2006" xmlns:aink="http://schemas.microsoft.com/office/drawing/2016/ink" xmlns:am3d="http://schemas.microsoft.com/office/drawing/2017/model3d" xmlns:o="urn:schemas-microsoft-com:office:office" xmlns:oel="http://schemas.microsoft.com/office/2019/extlst" xmlns:r="http://schemas.openxmlformats.org/officeDocument/2006/relationships" xmlns:m="http://schemas.openxmlformats.org/officeDocument/2006/math" xmlns:v="urn:schemas-microsoft-com:vml" xmlns:wp14="http://schemas.microsoft.com/office/word/2010/wordprocessingDrawing" xmlns:wp="http://schemas.openxmlformats.org/drawingml/2006/wordprocessingDrawing" xmlns:w10="urn:schemas-microsoft-com:office:word" xmlns:w="http://schemas.openxmlformats.org/wordprocessingml/2006/main" xmlns:w14="http://schemas.microsoft.com/office/word/2010/wordml" xmlns:w15="http://schemas.microsoft.com/office/word/2012/wordml" xmlns:w16cex="http://schemas.microsoft.com/office/word/2018/wordml/cex" xmlns:w16cid="http://schemas.microsoft.com/office/word/2016/wordml/cid" xmlns:w16="http://schemas.microsoft.com/office/word/2018/wordml" xmlns:w16sdtdh="http://schemas.microsoft.com/office/word/2020/wordml/sdtdatahash" xmlns:w16se="http://schemas.microsoft.com/office/word/2015/wordml/symex" xmlns:wpg="http://schemas.microsoft.com/office/word/2010/wordprocessingGroup" xmlns:wpi="http://schemas.microsoft.com/office/word/2010/wordprocessingInk" xmlns:wne="http://schemas.microsoft.com/office/word/2006/wordml" xmlns:wps="http://schemas.microsoft.com/office/word/2010/wordprocessingShape" mc:Ignorable="w14 w15 w16se w16cid w16 w16cex w16sdtdh wp14">
   <w:body>
     <w:p>
       <w:pPr>
@@ -26,7 +26,7 @@
         <w:t xml:space="preserve">Version </w:t>
       </w:r>
       <w:r>
-        <w:t>4</w:t>
+        <w:t>5</w:t>
       </w:r>
     </w:p>
     <w:p>
@@ -46,7 +46,7 @@
         <w:rPr>
           <w:noProof/>
         </w:rPr>
-        <w:t>5/25/22 7:53 AM</w:t>
+        <w:t>3/10/23 7:10 AM</w:t>
       </w:r>
       <w:r>
         <w:fldChar w:fldCharType="end"/>
@@ -415,7 +415,13 @@
         <w:tab/>
       </w:r>
       <w:r>
-        <w:t>The signing process outlined in this document is a representative the handling of a single object type for a single target platform. In practice, a diversity of both object type and target platform exists. It is presumed that the reader is aware of the implications of this and will emplace those additional activities needed to accommodate this diversity.</w:t>
+        <w:t xml:space="preserve">The signing process outlined in this document </w:t>
+      </w:r>
+      <w:r>
+        <w:t xml:space="preserve">considers </w:t>
+      </w:r>
+      <w:r>
+        <w:t>the handling of a single object type for a single target platform. In practice, a diversity of both object type and target platform exists. It is presumed that the reader is aware of the implications of this and will emplace those additional activities needed to accommodate this diversity.</w:t>
       </w:r>
     </w:p>
     <w:p>
@@ -2328,15 +2334,7 @@
         <w:tab/>
       </w:r>
       <w:r>
-        <w:t xml:space="preserve">The virus scans are performed by two different virus scanning applications </w:t>
-      </w:r>
-      <w:proofErr w:type="gramStart"/>
-      <w:r>
-        <w:t>in order to</w:t>
-      </w:r>
-      <w:proofErr w:type="gramEnd"/>
-      <w:r>
-        <w:t xml:space="preserve"> gain greater coverage.</w:t>
+        <w:t>The virus scans are performed by two different virus scanning applications in order to gain greater coverage.</w:t>
       </w:r>
     </w:p>
     <w:p>
@@ -4606,13 +4604,14 @@
       <w:pgMar w:top="1440" w:right="1440" w:bottom="1440" w:left="1440" w:header="720" w:footer="720" w:gutter="0"/>
       <w:pgNumType w:start="1"/>
       <w:cols w:space="720"/>
+      <w:titlePg/>
     </w:sectPr>
   </w:body>
 </w:document>
 </file>
 
 <file path=word/endnotes.xml><?xml version="1.0" encoding="utf-8"?>
-<w:endnotes xmlns:wpc="http://schemas.microsoft.com/office/word/2010/wordprocessingCanvas" xmlns:cx="http://schemas.microsoft.com/office/drawing/2014/chartex" xmlns:cx1="http://schemas.microsoft.com/office/drawing/2015/9/8/chartex" xmlns:cx2="http://schemas.microsoft.com/office/drawing/2015/10/21/chartex" xmlns:cx3="http://schemas.microsoft.com/office/drawing/2016/5/9/chartex" xmlns:cx4="http://schemas.microsoft.com/office/drawing/2016/5/10/chartex" xmlns:cx5="http://schemas.microsoft.com/office/drawing/2016/5/11/chartex" xmlns:cx6="http://schemas.microsoft.com/office/drawing/2016/5/12/chartex" xmlns:cx7="http://schemas.microsoft.com/office/drawing/2016/5/13/chartex" xmlns:cx8="http://schemas.microsoft.com/office/drawing/2016/5/14/chartex" xmlns:mc="http://schemas.openxmlformats.org/markup-compatibility/2006" xmlns:aink="http://schemas.microsoft.com/office/drawing/2016/ink" xmlns:am3d="http://schemas.microsoft.com/office/drawing/2017/model3d" xmlns:o="urn:schemas-microsoft-com:office:office" xmlns:r="http://schemas.openxmlformats.org/officeDocument/2006/relationships" xmlns:m="http://schemas.openxmlformats.org/officeDocument/2006/math" xmlns:v="urn:schemas-microsoft-com:vml" xmlns:wp14="http://schemas.microsoft.com/office/word/2010/wordprocessingDrawing" xmlns:wp="http://schemas.openxmlformats.org/drawingml/2006/wordprocessingDrawing" xmlns:w10="urn:schemas-microsoft-com:office:word" xmlns:w="http://schemas.openxmlformats.org/wordprocessingml/2006/main" xmlns:w14="http://schemas.microsoft.com/office/word/2010/wordml" xmlns:w15="http://schemas.microsoft.com/office/word/2012/wordml" xmlns:w16cex="http://schemas.microsoft.com/office/word/2018/wordml/cex" xmlns:w16cid="http://schemas.microsoft.com/office/word/2016/wordml/cid" xmlns:w16="http://schemas.microsoft.com/office/word/2018/wordml" xmlns:w16se="http://schemas.microsoft.com/office/word/2015/wordml/symex" xmlns:wpg="http://schemas.microsoft.com/office/word/2010/wordprocessingGroup" xmlns:wpi="http://schemas.microsoft.com/office/word/2010/wordprocessingInk" xmlns:wne="http://schemas.microsoft.com/office/word/2006/wordml" xmlns:wps="http://schemas.microsoft.com/office/word/2010/wordprocessingShape" mc:Ignorable="w14 w15 w16se w16cid w16 w16cex wp14">
+<w:endnotes xmlns:wpc="http://schemas.microsoft.com/office/word/2010/wordprocessingCanvas" xmlns:cx="http://schemas.microsoft.com/office/drawing/2014/chartex" xmlns:cx1="http://schemas.microsoft.com/office/drawing/2015/9/8/chartex" xmlns:cx2="http://schemas.microsoft.com/office/drawing/2015/10/21/chartex" xmlns:cx3="http://schemas.microsoft.com/office/drawing/2016/5/9/chartex" xmlns:cx4="http://schemas.microsoft.com/office/drawing/2016/5/10/chartex" xmlns:cx5="http://schemas.microsoft.com/office/drawing/2016/5/11/chartex" xmlns:cx6="http://schemas.microsoft.com/office/drawing/2016/5/12/chartex" xmlns:cx7="http://schemas.microsoft.com/office/drawing/2016/5/13/chartex" xmlns:cx8="http://schemas.microsoft.com/office/drawing/2016/5/14/chartex" xmlns:mc="http://schemas.openxmlformats.org/markup-compatibility/2006" xmlns:aink="http://schemas.microsoft.com/office/drawing/2016/ink" xmlns:am3d="http://schemas.microsoft.com/office/drawing/2017/model3d" xmlns:o="urn:schemas-microsoft-com:office:office" xmlns:oel="http://schemas.microsoft.com/office/2019/extlst" xmlns:r="http://schemas.openxmlformats.org/officeDocument/2006/relationships" xmlns:m="http://schemas.openxmlformats.org/officeDocument/2006/math" xmlns:v="urn:schemas-microsoft-com:vml" xmlns:wp14="http://schemas.microsoft.com/office/word/2010/wordprocessingDrawing" xmlns:wp="http://schemas.openxmlformats.org/drawingml/2006/wordprocessingDrawing" xmlns:w10="urn:schemas-microsoft-com:office:word" xmlns:w="http://schemas.openxmlformats.org/wordprocessingml/2006/main" xmlns:w14="http://schemas.microsoft.com/office/word/2010/wordml" xmlns:w15="http://schemas.microsoft.com/office/word/2012/wordml" xmlns:w16cex="http://schemas.microsoft.com/office/word/2018/wordml/cex" xmlns:w16cid="http://schemas.microsoft.com/office/word/2016/wordml/cid" xmlns:w16="http://schemas.microsoft.com/office/word/2018/wordml" xmlns:w16sdtdh="http://schemas.microsoft.com/office/word/2020/wordml/sdtdatahash" xmlns:w16se="http://schemas.microsoft.com/office/word/2015/wordml/symex" xmlns:wpg="http://schemas.microsoft.com/office/word/2010/wordprocessingGroup" xmlns:wpi="http://schemas.microsoft.com/office/word/2010/wordprocessingInk" xmlns:wne="http://schemas.microsoft.com/office/word/2006/wordml" xmlns:wps="http://schemas.microsoft.com/office/word/2010/wordprocessingShape" mc:Ignorable="w14 w15 w16se w16cid w16 w16cex w16sdtdh wp14">
   <w:endnote w:type="separator" w:id="-1">
     <w:p>
       <w:pPr>
@@ -4637,7 +4636,7 @@
 </file>
 
 <file path=word/footer1.xml><?xml version="1.0" encoding="utf-8"?>
-<w:ftr xmlns:wpc="http://schemas.microsoft.com/office/word/2010/wordprocessingCanvas" xmlns:cx="http://schemas.microsoft.com/office/drawing/2014/chartex" xmlns:cx1="http://schemas.microsoft.com/office/drawing/2015/9/8/chartex" xmlns:cx2="http://schemas.microsoft.com/office/drawing/2015/10/21/chartex" xmlns:cx3="http://schemas.microsoft.com/office/drawing/2016/5/9/chartex" xmlns:cx4="http://schemas.microsoft.com/office/drawing/2016/5/10/chartex" xmlns:cx5="http://schemas.microsoft.com/office/drawing/2016/5/11/chartex" xmlns:cx6="http://schemas.microsoft.com/office/drawing/2016/5/12/chartex" xmlns:cx7="http://schemas.microsoft.com/office/drawing/2016/5/13/chartex" xmlns:cx8="http://schemas.microsoft.com/office/drawing/2016/5/14/chartex" xmlns:mc="http://schemas.openxmlformats.org/markup-compatibility/2006" xmlns:aink="http://schemas.microsoft.com/office/drawing/2016/ink" xmlns:am3d="http://schemas.microsoft.com/office/drawing/2017/model3d" xmlns:o="urn:schemas-microsoft-com:office:office" xmlns:r="http://schemas.openxmlformats.org/officeDocument/2006/relationships" xmlns:m="http://schemas.openxmlformats.org/officeDocument/2006/math" xmlns:v="urn:schemas-microsoft-com:vml" xmlns:wp14="http://schemas.microsoft.com/office/word/2010/wordprocessingDrawing" xmlns:wp="http://schemas.openxmlformats.org/drawingml/2006/wordprocessingDrawing" xmlns:w10="urn:schemas-microsoft-com:office:word" xmlns:w="http://schemas.openxmlformats.org/wordprocessingml/2006/main" xmlns:w14="http://schemas.microsoft.com/office/word/2010/wordml" xmlns:w15="http://schemas.microsoft.com/office/word/2012/wordml" xmlns:w16cex="http://schemas.microsoft.com/office/word/2018/wordml/cex" xmlns:w16cid="http://schemas.microsoft.com/office/word/2016/wordml/cid" xmlns:w16="http://schemas.microsoft.com/office/word/2018/wordml" xmlns:w16se="http://schemas.microsoft.com/office/word/2015/wordml/symex" xmlns:wpg="http://schemas.microsoft.com/office/word/2010/wordprocessingGroup" xmlns:wpi="http://schemas.microsoft.com/office/word/2010/wordprocessingInk" xmlns:wne="http://schemas.microsoft.com/office/word/2006/wordml" xmlns:wps="http://schemas.microsoft.com/office/word/2010/wordprocessingShape" mc:Ignorable="w14 w15 w16se w16cid w16 w16cex wp14">
+<w:ftr xmlns:wpc="http://schemas.microsoft.com/office/word/2010/wordprocessingCanvas" xmlns:cx="http://schemas.microsoft.com/office/drawing/2014/chartex" xmlns:cx1="http://schemas.microsoft.com/office/drawing/2015/9/8/chartex" xmlns:cx2="http://schemas.microsoft.com/office/drawing/2015/10/21/chartex" xmlns:cx3="http://schemas.microsoft.com/office/drawing/2016/5/9/chartex" xmlns:cx4="http://schemas.microsoft.com/office/drawing/2016/5/10/chartex" xmlns:cx5="http://schemas.microsoft.com/office/drawing/2016/5/11/chartex" xmlns:cx6="http://schemas.microsoft.com/office/drawing/2016/5/12/chartex" xmlns:cx7="http://schemas.microsoft.com/office/drawing/2016/5/13/chartex" xmlns:cx8="http://schemas.microsoft.com/office/drawing/2016/5/14/chartex" xmlns:mc="http://schemas.openxmlformats.org/markup-compatibility/2006" xmlns:aink="http://schemas.microsoft.com/office/drawing/2016/ink" xmlns:am3d="http://schemas.microsoft.com/office/drawing/2017/model3d" xmlns:o="urn:schemas-microsoft-com:office:office" xmlns:oel="http://schemas.microsoft.com/office/2019/extlst" xmlns:r="http://schemas.openxmlformats.org/officeDocument/2006/relationships" xmlns:m="http://schemas.openxmlformats.org/officeDocument/2006/math" xmlns:v="urn:schemas-microsoft-com:vml" xmlns:wp14="http://schemas.microsoft.com/office/word/2010/wordprocessingDrawing" xmlns:wp="http://schemas.openxmlformats.org/drawingml/2006/wordprocessingDrawing" xmlns:w10="urn:schemas-microsoft-com:office:word" xmlns:w="http://schemas.openxmlformats.org/wordprocessingml/2006/main" xmlns:w14="http://schemas.microsoft.com/office/word/2010/wordml" xmlns:w15="http://schemas.microsoft.com/office/word/2012/wordml" xmlns:w16cex="http://schemas.microsoft.com/office/word/2018/wordml/cex" xmlns:w16cid="http://schemas.microsoft.com/office/word/2016/wordml/cid" xmlns:w16="http://schemas.microsoft.com/office/word/2018/wordml" xmlns:w16sdtdh="http://schemas.microsoft.com/office/word/2020/wordml/sdtdatahash" xmlns:w16se="http://schemas.microsoft.com/office/word/2015/wordml/symex" xmlns:wpg="http://schemas.microsoft.com/office/word/2010/wordprocessingGroup" xmlns:wpi="http://schemas.microsoft.com/office/word/2010/wordprocessingInk" xmlns:wne="http://schemas.microsoft.com/office/word/2006/wordml" xmlns:wps="http://schemas.microsoft.com/office/word/2010/wordprocessingShape" mc:Ignorable="w14 w15 w16se w16cid w16 w16cex w16sdtdh wp14">
   <w:sdt>
     <w:sdtPr>
       <w:rPr>
@@ -4649,11 +4648,6 @@
         <w:docPartUnique/>
       </w:docPartObj>
     </w:sdtPr>
-    <w:sdtEndPr>
-      <w:rPr>
-        <w:rStyle w:val="PageNumber"/>
-      </w:rPr>
-    </w:sdtEndPr>
     <w:sdtContent>
       <w:p>
         <w:pPr>
@@ -4694,7 +4688,61 @@
 </file>
 
 <file path=word/footer2.xml><?xml version="1.0" encoding="utf-8"?>
-<w:ftr xmlns:wpc="http://schemas.microsoft.com/office/word/2010/wordprocessingCanvas" xmlns:cx="http://schemas.microsoft.com/office/drawing/2014/chartex" xmlns:cx1="http://schemas.microsoft.com/office/drawing/2015/9/8/chartex" xmlns:cx2="http://schemas.microsoft.com/office/drawing/2015/10/21/chartex" xmlns:cx3="http://schemas.microsoft.com/office/drawing/2016/5/9/chartex" xmlns:cx4="http://schemas.microsoft.com/office/drawing/2016/5/10/chartex" xmlns:cx5="http://schemas.microsoft.com/office/drawing/2016/5/11/chartex" xmlns:cx6="http://schemas.microsoft.com/office/drawing/2016/5/12/chartex" xmlns:cx7="http://schemas.microsoft.com/office/drawing/2016/5/13/chartex" xmlns:cx8="http://schemas.microsoft.com/office/drawing/2016/5/14/chartex" xmlns:mc="http://schemas.openxmlformats.org/markup-compatibility/2006" xmlns:aink="http://schemas.microsoft.com/office/drawing/2016/ink" xmlns:am3d="http://schemas.microsoft.com/office/drawing/2017/model3d" xmlns:o="urn:schemas-microsoft-com:office:office" xmlns:r="http://schemas.openxmlformats.org/officeDocument/2006/relationships" xmlns:m="http://schemas.openxmlformats.org/officeDocument/2006/math" xmlns:v="urn:schemas-microsoft-com:vml" xmlns:wp14="http://schemas.microsoft.com/office/word/2010/wordprocessingDrawing" xmlns:wp="http://schemas.openxmlformats.org/drawingml/2006/wordprocessingDrawing" xmlns:w10="urn:schemas-microsoft-com:office:word" xmlns:w="http://schemas.openxmlformats.org/wordprocessingml/2006/main" xmlns:w14="http://schemas.microsoft.com/office/word/2010/wordml" xmlns:w15="http://schemas.microsoft.com/office/word/2012/wordml" xmlns:w16cex="http://schemas.microsoft.com/office/word/2018/wordml/cex" xmlns:w16cid="http://schemas.microsoft.com/office/word/2016/wordml/cid" xmlns:w16="http://schemas.microsoft.com/office/word/2018/wordml" xmlns:w16se="http://schemas.microsoft.com/office/word/2015/wordml/symex" xmlns:wpg="http://schemas.microsoft.com/office/word/2010/wordprocessingGroup" xmlns:wpi="http://schemas.microsoft.com/office/word/2010/wordprocessingInk" xmlns:wne="http://schemas.microsoft.com/office/word/2006/wordml" xmlns:wps="http://schemas.microsoft.com/office/word/2010/wordprocessingShape" mc:Ignorable="w14 w15 w16se w16cid w16 w16cex wp14">
+<w:ftr xmlns:wpc="http://schemas.microsoft.com/office/word/2010/wordprocessingCanvas" xmlns:cx="http://schemas.microsoft.com/office/drawing/2014/chartex" xmlns:cx1="http://schemas.microsoft.com/office/drawing/2015/9/8/chartex" xmlns:cx2="http://schemas.microsoft.com/office/drawing/2015/10/21/chartex" xmlns:cx3="http://schemas.microsoft.com/office/drawing/2016/5/9/chartex" xmlns:cx4="http://schemas.microsoft.com/office/drawing/2016/5/10/chartex" xmlns:cx5="http://schemas.microsoft.com/office/drawing/2016/5/11/chartex" xmlns:cx6="http://schemas.microsoft.com/office/drawing/2016/5/12/chartex" xmlns:cx7="http://schemas.microsoft.com/office/drawing/2016/5/13/chartex" xmlns:cx8="http://schemas.microsoft.com/office/drawing/2016/5/14/chartex" xmlns:mc="http://schemas.openxmlformats.org/markup-compatibility/2006" xmlns:aink="http://schemas.microsoft.com/office/drawing/2016/ink" xmlns:am3d="http://schemas.microsoft.com/office/drawing/2017/model3d" xmlns:o="urn:schemas-microsoft-com:office:office" xmlns:oel="http://schemas.microsoft.com/office/2019/extlst" xmlns:r="http://schemas.openxmlformats.org/officeDocument/2006/relationships" xmlns:m="http://schemas.openxmlformats.org/officeDocument/2006/math" xmlns:v="urn:schemas-microsoft-com:vml" xmlns:wp14="http://schemas.microsoft.com/office/word/2010/wordprocessingDrawing" xmlns:wp="http://schemas.openxmlformats.org/drawingml/2006/wordprocessingDrawing" xmlns:w10="urn:schemas-microsoft-com:office:word" xmlns:w="http://schemas.openxmlformats.org/wordprocessingml/2006/main" xmlns:w14="http://schemas.microsoft.com/office/word/2010/wordml" xmlns:w15="http://schemas.microsoft.com/office/word/2012/wordml" xmlns:w16cex="http://schemas.microsoft.com/office/word/2018/wordml/cex" xmlns:w16cid="http://schemas.microsoft.com/office/word/2016/wordml/cid" xmlns:w16="http://schemas.microsoft.com/office/word/2018/wordml" xmlns:w16sdtdh="http://schemas.microsoft.com/office/word/2020/wordml/sdtdatahash" xmlns:w16se="http://schemas.microsoft.com/office/word/2015/wordml/symex" xmlns:wpg="http://schemas.microsoft.com/office/word/2010/wordprocessingGroup" xmlns:wpi="http://schemas.microsoft.com/office/word/2010/wordprocessingInk" xmlns:wne="http://schemas.microsoft.com/office/word/2006/wordml" xmlns:wps="http://schemas.microsoft.com/office/word/2010/wordprocessingShape" mc:Ignorable="w14 w15 w16se w16cid w16 w16cex w16sdtdh wp14">
+  <w:sdt>
+    <w:sdtPr>
+      <w:rPr>
+        <w:rStyle w:val="PageNumber"/>
+      </w:rPr>
+      <w:id w:val="-1116144503"/>
+      <w:docPartObj>
+        <w:docPartGallery w:val="Page Numbers (Bottom of Page)"/>
+        <w:docPartUnique/>
+      </w:docPartObj>
+    </w:sdtPr>
+    <w:sdtContent>
+      <w:p>
+        <w:pPr>
+          <w:pStyle w:val="Footer"/>
+          <w:framePr w:wrap="none" w:vAnchor="text" w:hAnchor="margin" w:xAlign="right" w:y="1"/>
+          <w:rPr>
+            <w:rStyle w:val="PageNumber"/>
+          </w:rPr>
+        </w:pPr>
+        <w:r>
+          <w:rPr>
+            <w:rStyle w:val="PageNumber"/>
+          </w:rPr>
+          <w:fldChar w:fldCharType="begin"/>
+        </w:r>
+        <w:r>
+          <w:rPr>
+            <w:rStyle w:val="PageNumber"/>
+          </w:rPr>
+          <w:instrText xml:space="preserve"> PAGE </w:instrText>
+        </w:r>
+        <w:r>
+          <w:rPr>
+            <w:rStyle w:val="PageNumber"/>
+          </w:rPr>
+          <w:fldChar w:fldCharType="separate"/>
+        </w:r>
+        <w:r>
+          <w:rPr>
+            <w:rStyle w:val="PageNumber"/>
+            <w:noProof/>
+          </w:rPr>
+          <w:t>2</w:t>
+        </w:r>
+        <w:r>
+          <w:rPr>
+            <w:rStyle w:val="PageNumber"/>
+          </w:rPr>
+          <w:fldChar w:fldCharType="end"/>
+        </w:r>
+      </w:p>
+    </w:sdtContent>
+  </w:sdt>
   <w:p>
     <w:pPr>
       <w:pStyle w:val="Footer"/>
@@ -4705,7 +4753,7 @@
 </file>
 
 <file path=word/footnotes.xml><?xml version="1.0" encoding="utf-8"?>
-<w:footnotes xmlns:wpc="http://schemas.microsoft.com/office/word/2010/wordprocessingCanvas" xmlns:cx="http://schemas.microsoft.com/office/drawing/2014/chartex" xmlns:cx1="http://schemas.microsoft.com/office/drawing/2015/9/8/chartex" xmlns:cx2="http://schemas.microsoft.com/office/drawing/2015/10/21/chartex" xmlns:cx3="http://schemas.microsoft.com/office/drawing/2016/5/9/chartex" xmlns:cx4="http://schemas.microsoft.com/office/drawing/2016/5/10/chartex" xmlns:cx5="http://schemas.microsoft.com/office/drawing/2016/5/11/chartex" xmlns:cx6="http://schemas.microsoft.com/office/drawing/2016/5/12/chartex" xmlns:cx7="http://schemas.microsoft.com/office/drawing/2016/5/13/chartex" xmlns:cx8="http://schemas.microsoft.com/office/drawing/2016/5/14/chartex" xmlns:mc="http://schemas.openxmlformats.org/markup-compatibility/2006" xmlns:aink="http://schemas.microsoft.com/office/drawing/2016/ink" xmlns:am3d="http://schemas.microsoft.com/office/drawing/2017/model3d" xmlns:o="urn:schemas-microsoft-com:office:office" xmlns:r="http://schemas.openxmlformats.org/officeDocument/2006/relationships" xmlns:m="http://schemas.openxmlformats.org/officeDocument/2006/math" xmlns:v="urn:schemas-microsoft-com:vml" xmlns:wp14="http://schemas.microsoft.com/office/word/2010/wordprocessingDrawing" xmlns:wp="http://schemas.openxmlformats.org/drawingml/2006/wordprocessingDrawing" xmlns:w10="urn:schemas-microsoft-com:office:word" xmlns:w="http://schemas.openxmlformats.org/wordprocessingml/2006/main" xmlns:w14="http://schemas.microsoft.com/office/word/2010/wordml" xmlns:w15="http://schemas.microsoft.com/office/word/2012/wordml" xmlns:w16cex="http://schemas.microsoft.com/office/word/2018/wordml/cex" xmlns:w16cid="http://schemas.microsoft.com/office/word/2016/wordml/cid" xmlns:w16="http://schemas.microsoft.com/office/word/2018/wordml" xmlns:w16se="http://schemas.microsoft.com/office/word/2015/wordml/symex" xmlns:wpg="http://schemas.microsoft.com/office/word/2010/wordprocessingGroup" xmlns:wpi="http://schemas.microsoft.com/office/word/2010/wordprocessingInk" xmlns:wne="http://schemas.microsoft.com/office/word/2006/wordml" xmlns:wps="http://schemas.microsoft.com/office/word/2010/wordprocessingShape" mc:Ignorable="w14 w15 w16se w16cid w16 w16cex wp14">
+<w:footnotes xmlns:wpc="http://schemas.microsoft.com/office/word/2010/wordprocessingCanvas" xmlns:cx="http://schemas.microsoft.com/office/drawing/2014/chartex" xmlns:cx1="http://schemas.microsoft.com/office/drawing/2015/9/8/chartex" xmlns:cx2="http://schemas.microsoft.com/office/drawing/2015/10/21/chartex" xmlns:cx3="http://schemas.microsoft.com/office/drawing/2016/5/9/chartex" xmlns:cx4="http://schemas.microsoft.com/office/drawing/2016/5/10/chartex" xmlns:cx5="http://schemas.microsoft.com/office/drawing/2016/5/11/chartex" xmlns:cx6="http://schemas.microsoft.com/office/drawing/2016/5/12/chartex" xmlns:cx7="http://schemas.microsoft.com/office/drawing/2016/5/13/chartex" xmlns:cx8="http://schemas.microsoft.com/office/drawing/2016/5/14/chartex" xmlns:mc="http://schemas.openxmlformats.org/markup-compatibility/2006" xmlns:aink="http://schemas.microsoft.com/office/drawing/2016/ink" xmlns:am3d="http://schemas.microsoft.com/office/drawing/2017/model3d" xmlns:o="urn:schemas-microsoft-com:office:office" xmlns:oel="http://schemas.microsoft.com/office/2019/extlst" xmlns:r="http://schemas.openxmlformats.org/officeDocument/2006/relationships" xmlns:m="http://schemas.openxmlformats.org/officeDocument/2006/math" xmlns:v="urn:schemas-microsoft-com:vml" xmlns:wp14="http://schemas.microsoft.com/office/word/2010/wordprocessingDrawing" xmlns:wp="http://schemas.openxmlformats.org/drawingml/2006/wordprocessingDrawing" xmlns:w10="urn:schemas-microsoft-com:office:word" xmlns:w="http://schemas.openxmlformats.org/wordprocessingml/2006/main" xmlns:w14="http://schemas.microsoft.com/office/word/2010/wordml" xmlns:w15="http://schemas.microsoft.com/office/word/2012/wordml" xmlns:w16cex="http://schemas.microsoft.com/office/word/2018/wordml/cex" xmlns:w16cid="http://schemas.microsoft.com/office/word/2016/wordml/cid" xmlns:w16="http://schemas.microsoft.com/office/word/2018/wordml" xmlns:w16sdtdh="http://schemas.microsoft.com/office/word/2020/wordml/sdtdatahash" xmlns:w16se="http://schemas.microsoft.com/office/word/2015/wordml/symex" xmlns:wpg="http://schemas.microsoft.com/office/word/2010/wordprocessingGroup" xmlns:wpi="http://schemas.microsoft.com/office/word/2010/wordprocessingInk" xmlns:wne="http://schemas.microsoft.com/office/word/2006/wordml" xmlns:wps="http://schemas.microsoft.com/office/word/2010/wordprocessingShape" mc:Ignorable="w14 w15 w16se w16cid w16 w16cex w16sdtdh wp14">
   <w:footnote w:type="separator" w:id="-1">
     <w:p>
       <w:pPr>
@@ -4730,7 +4778,7 @@
 </file>
 
 <file path=word/numbering.xml><?xml version="1.0" encoding="utf-8"?>
-<w:numbering xmlns:wpc="http://schemas.microsoft.com/office/word/2010/wordprocessingCanvas" xmlns:cx="http://schemas.microsoft.com/office/drawing/2014/chartex" xmlns:cx1="http://schemas.microsoft.com/office/drawing/2015/9/8/chartex" xmlns:cx2="http://schemas.microsoft.com/office/drawing/2015/10/21/chartex" xmlns:cx3="http://schemas.microsoft.com/office/drawing/2016/5/9/chartex" xmlns:cx4="http://schemas.microsoft.com/office/drawing/2016/5/10/chartex" xmlns:cx5="http://schemas.microsoft.com/office/drawing/2016/5/11/chartex" xmlns:cx6="http://schemas.microsoft.com/office/drawing/2016/5/12/chartex" xmlns:cx7="http://schemas.microsoft.com/office/drawing/2016/5/13/chartex" xmlns:cx8="http://schemas.microsoft.com/office/drawing/2016/5/14/chartex" xmlns:mc="http://schemas.openxmlformats.org/markup-compatibility/2006" xmlns:aink="http://schemas.microsoft.com/office/drawing/2016/ink" xmlns:am3d="http://schemas.microsoft.com/office/drawing/2017/model3d" xmlns:o="urn:schemas-microsoft-com:office:office" xmlns:r="http://schemas.openxmlformats.org/officeDocument/2006/relationships" xmlns:m="http://schemas.openxmlformats.org/officeDocument/2006/math" xmlns:v="urn:schemas-microsoft-com:vml" xmlns:wp14="http://schemas.microsoft.com/office/word/2010/wordprocessingDrawing" xmlns:wp="http://schemas.openxmlformats.org/drawingml/2006/wordprocessingDrawing" xmlns:w10="urn:schemas-microsoft-com:office:word" xmlns:w="http://schemas.openxmlformats.org/wordprocessingml/2006/main" xmlns:w14="http://schemas.microsoft.com/office/word/2010/wordml" xmlns:w15="http://schemas.microsoft.com/office/word/2012/wordml" xmlns:w16cex="http://schemas.microsoft.com/office/word/2018/wordml/cex" xmlns:w16cid="http://schemas.microsoft.com/office/word/2016/wordml/cid" xmlns:w16="http://schemas.microsoft.com/office/word/2018/wordml" xmlns:w16se="http://schemas.microsoft.com/office/word/2015/wordml/symex" xmlns:wpg="http://schemas.microsoft.com/office/word/2010/wordprocessingGroup" xmlns:wpi="http://schemas.microsoft.com/office/word/2010/wordprocessingInk" xmlns:wne="http://schemas.microsoft.com/office/word/2006/wordml" xmlns:wps="http://schemas.microsoft.com/office/word/2010/wordprocessingShape" mc:Ignorable="w14 w15 w16se w16cid w16 w16cex wp14">
+<w:numbering xmlns:wpc="http://schemas.microsoft.com/office/word/2010/wordprocessingCanvas" xmlns:cx="http://schemas.microsoft.com/office/drawing/2014/chartex" xmlns:cx1="http://schemas.microsoft.com/office/drawing/2015/9/8/chartex" xmlns:cx2="http://schemas.microsoft.com/office/drawing/2015/10/21/chartex" xmlns:cx3="http://schemas.microsoft.com/office/drawing/2016/5/9/chartex" xmlns:cx4="http://schemas.microsoft.com/office/drawing/2016/5/10/chartex" xmlns:cx5="http://schemas.microsoft.com/office/drawing/2016/5/11/chartex" xmlns:cx6="http://schemas.microsoft.com/office/drawing/2016/5/12/chartex" xmlns:cx7="http://schemas.microsoft.com/office/drawing/2016/5/13/chartex" xmlns:cx8="http://schemas.microsoft.com/office/drawing/2016/5/14/chartex" xmlns:mc="http://schemas.openxmlformats.org/markup-compatibility/2006" xmlns:aink="http://schemas.microsoft.com/office/drawing/2016/ink" xmlns:am3d="http://schemas.microsoft.com/office/drawing/2017/model3d" xmlns:o="urn:schemas-microsoft-com:office:office" xmlns:oel="http://schemas.microsoft.com/office/2019/extlst" xmlns:r="http://schemas.openxmlformats.org/officeDocument/2006/relationships" xmlns:m="http://schemas.openxmlformats.org/officeDocument/2006/math" xmlns:v="urn:schemas-microsoft-com:vml" xmlns:wp14="http://schemas.microsoft.com/office/word/2010/wordprocessingDrawing" xmlns:wp="http://schemas.openxmlformats.org/drawingml/2006/wordprocessingDrawing" xmlns:w10="urn:schemas-microsoft-com:office:word" xmlns:w="http://schemas.openxmlformats.org/wordprocessingml/2006/main" xmlns:w14="http://schemas.microsoft.com/office/word/2010/wordml" xmlns:w15="http://schemas.microsoft.com/office/word/2012/wordml" xmlns:w16cex="http://schemas.microsoft.com/office/word/2018/wordml/cex" xmlns:w16cid="http://schemas.microsoft.com/office/word/2016/wordml/cid" xmlns:w16="http://schemas.microsoft.com/office/word/2018/wordml" xmlns:w16sdtdh="http://schemas.microsoft.com/office/word/2020/wordml/sdtdatahash" xmlns:w16se="http://schemas.microsoft.com/office/word/2015/wordml/symex" xmlns:wpg="http://schemas.microsoft.com/office/word/2010/wordprocessingGroup" xmlns:wpi="http://schemas.microsoft.com/office/word/2010/wordprocessingInk" xmlns:wne="http://schemas.microsoft.com/office/word/2006/wordml" xmlns:wps="http://schemas.microsoft.com/office/word/2010/wordprocessingShape" mc:Ignorable="w14 w15 w16se w16cid w16 w16cex w16sdtdh wp14">
   <w:abstractNum w:abstractNumId="0" w15:restartNumberingAfterBreak="0">
     <w:nsid w:val="056815EA"/>
     <w:multiLevelType w:val="multilevel"/>
@@ -4930,17 +4978,17 @@
       </w:pPr>
     </w:lvl>
   </w:abstractNum>
-  <w:num w:numId="1">
+  <w:num w:numId="1" w16cid:durableId="139343662">
     <w:abstractNumId w:val="0"/>
   </w:num>
-  <w:num w:numId="2">
+  <w:num w:numId="2" w16cid:durableId="439685121">
     <w:abstractNumId w:val="1"/>
   </w:num>
 </w:numbering>
 </file>
 
 <file path=word/styles.xml><?xml version="1.0" encoding="utf-8"?>
-<w:styles xmlns:mc="http://schemas.openxmlformats.org/markup-compatibility/2006" xmlns:r="http://schemas.openxmlformats.org/officeDocument/2006/relationships" xmlns:w="http://schemas.openxmlformats.org/wordprocessingml/2006/main" xmlns:w14="http://schemas.microsoft.com/office/word/2010/wordml" xmlns:w15="http://schemas.microsoft.com/office/word/2012/wordml" xmlns:w16cex="http://schemas.microsoft.com/office/word/2018/wordml/cex" xmlns:w16cid="http://schemas.microsoft.com/office/word/2016/wordml/cid" xmlns:w16="http://schemas.microsoft.com/office/word/2018/wordml" xmlns:w16se="http://schemas.microsoft.com/office/word/2015/wordml/symex" mc:Ignorable="w14 w15 w16se w16cid w16 w16cex">
+<w:styles xmlns:mc="http://schemas.openxmlformats.org/markup-compatibility/2006" xmlns:r="http://schemas.openxmlformats.org/officeDocument/2006/relationships" xmlns:w="http://schemas.openxmlformats.org/wordprocessingml/2006/main" xmlns:w14="http://schemas.microsoft.com/office/word/2010/wordml" xmlns:w15="http://schemas.microsoft.com/office/word/2012/wordml" xmlns:w16cex="http://schemas.microsoft.com/office/word/2018/wordml/cex" xmlns:w16cid="http://schemas.microsoft.com/office/word/2016/wordml/cid" xmlns:w16="http://schemas.microsoft.com/office/word/2018/wordml" xmlns:w16sdtdh="http://schemas.microsoft.com/office/word/2020/wordml/sdtdatahash" xmlns:w16se="http://schemas.microsoft.com/office/word/2015/wordml/symex" mc:Ignorable="w14 w15 w16se w16cid w16 w16cex w16sdtdh">
   <w:docDefaults>
     <w:rPrDefault>
       <w:rPr>

</xml_diff>

<commit_message>
updated Code Signing elaboration document to use higher resolution versions of the overall workflow images
</commit_message>
<xml_diff>
--- a/source/reference_documents/elaboration_documents/Code Signing/Code Signing.docx
+++ b/source/reference_documents/elaboration_documents/Code Signing/Code Signing.docx
@@ -26,7 +26,7 @@
         <w:t xml:space="preserve">Version </w:t>
       </w:r>
       <w:r>
-        <w:t>5</w:t>
+        <w:t>6</w:t>
       </w:r>
     </w:p>
     <w:p>
@@ -46,7 +46,7 @@
         <w:rPr>
           <w:noProof/>
         </w:rPr>
-        <w:t>3/10/23 7:10 AM</w:t>
+        <w:t>4/19/24 9:37 AM</w:t>
       </w:r>
       <w:r>
         <w:fldChar w:fldCharType="end"/>
@@ -154,7 +154,24 @@
           <w:bCs/>
           <w:lang w:val="en-US"/>
         </w:rPr>
-        <w:t>ISO 21434</w:t>
+        <w:t>ISO</w:t>
+      </w:r>
+      <w:r>
+        <w:rPr>
+          <w:b/>
+          <w:bCs/>
+          <w:lang w:val="en-US"/>
+        </w:rPr>
+        <w:t>/SAE</w:t>
+      </w:r>
+      <w:r>
+        <w:rPr>
+          <w:rFonts w:hint="eastAsia"/>
+          <w:b/>
+          <w:bCs/>
+          <w:lang w:val="en-US"/>
+        </w:rPr>
+        <w:t xml:space="preserve"> 21434</w:t>
       </w:r>
       <w:r>
         <w:rPr>
@@ -350,9 +367,9 @@
           <w:noProof/>
         </w:rPr>
         <w:drawing>
-          <wp:inline distT="0" distB="0" distL="0" distR="0" wp14:anchorId="61D7EB4F" wp14:editId="6E3C52FB">
-            <wp:extent cx="5938898" cy="2425065"/>
-            <wp:effectExtent l="0" t="0" r="5080" b="635"/>
+          <wp:inline distT="0" distB="0" distL="0" distR="0" wp14:anchorId="61D7EB4F" wp14:editId="25252029">
+            <wp:extent cx="5938898" cy="2422412"/>
+            <wp:effectExtent l="0" t="0" r="5080" b="3810"/>
             <wp:docPr id="19" name="Picture 19"/>
             <wp:cNvGraphicFramePr>
               <a:graphicFrameLocks xmlns:a="http://schemas.openxmlformats.org/drawingml/2006/main" noChangeAspect="1"/>
@@ -365,13 +382,7 @@
                     <pic:cNvPicPr/>
                   </pic:nvPicPr>
                   <pic:blipFill>
-                    <a:blip r:embed="rId9" cstate="print">
-                      <a:extLst>
-                        <a:ext uri="{28A0092B-C50C-407E-A947-70E740481C1C}">
-                          <a14:useLocalDpi xmlns:a14="http://schemas.microsoft.com/office/drawing/2010/main" val="0"/>
-                        </a:ext>
-                      </a:extLst>
-                    </a:blip>
+                    <a:blip r:embed="rId9"/>
                     <a:stretch>
                       <a:fillRect/>
                     </a:stretch>
@@ -379,7 +390,7 @@
                   <pic:spPr>
                     <a:xfrm>
                       <a:off x="0" y="0"/>
-                      <a:ext cx="5938898" cy="2425065"/>
+                      <a:ext cx="5938898" cy="2422412"/>
                     </a:xfrm>
                     <a:prstGeom prst="rect">
                       <a:avLst/>
@@ -446,10 +457,10 @@
           <w:noProof/>
         </w:rPr>
         <w:drawing>
-          <wp:inline distT="0" distB="0" distL="0" distR="0" wp14:anchorId="5872167B" wp14:editId="1F0D5E3A">
-            <wp:extent cx="5943600" cy="1990090"/>
-            <wp:effectExtent l="0" t="0" r="0" b="3810"/>
-            <wp:docPr id="1" name="Picture 1" descr="Graphical user interface&#10;&#10;Description automatically generated"/>
+          <wp:inline distT="0" distB="0" distL="0" distR="0" wp14:anchorId="5872167B" wp14:editId="2E49FA8A">
+            <wp:extent cx="5943600" cy="1989121"/>
+            <wp:effectExtent l="0" t="0" r="0" b="5080"/>
+            <wp:docPr id="1" name="Picture 1"/>
             <wp:cNvGraphicFramePr>
               <a:graphicFrameLocks xmlns:a="http://schemas.openxmlformats.org/drawingml/2006/main" noChangeAspect="1"/>
             </wp:cNvGraphicFramePr>
@@ -457,17 +468,11 @@
               <a:graphicData uri="http://schemas.openxmlformats.org/drawingml/2006/picture">
                 <pic:pic xmlns:pic="http://schemas.openxmlformats.org/drawingml/2006/picture">
                   <pic:nvPicPr>
-                    <pic:cNvPr id="1" name="Picture 1" descr="Graphical user interface&#10;&#10;Description automatically generated"/>
+                    <pic:cNvPr id="1" name="Picture 1"/>
                     <pic:cNvPicPr/>
                   </pic:nvPicPr>
                   <pic:blipFill>
-                    <a:blip r:embed="rId10" cstate="print">
-                      <a:extLst>
-                        <a:ext uri="{28A0092B-C50C-407E-A947-70E740481C1C}">
-                          <a14:useLocalDpi xmlns:a14="http://schemas.microsoft.com/office/drawing/2010/main" val="0"/>
-                        </a:ext>
-                      </a:extLst>
-                    </a:blip>
+                    <a:blip r:embed="rId10"/>
                     <a:stretch>
                       <a:fillRect/>
                     </a:stretch>
@@ -475,7 +480,7 @@
                   <pic:spPr>
                     <a:xfrm>
                       <a:off x="0" y="0"/>
-                      <a:ext cx="5943600" cy="1990090"/>
+                      <a:ext cx="5943600" cy="1989121"/>
                     </a:xfrm>
                     <a:prstGeom prst="rect">
                       <a:avLst/>

</xml_diff>